<commit_message>
cambios en cv y clases de node
</commit_message>
<xml_diff>
--- a/cv/CVUlisesRdoriguez.docx
+++ b/cv/CVUlisesRdoriguez.docx
@@ -6,7 +6,7 @@
       <w:tblPr>
         <w:tblpPr w:leftFromText="141" w:rightFromText="141" w:vertAnchor="text" w:horzAnchor="margin" w:tblpXSpec="center" w:tblpY="-14511"/>
         <w:tblOverlap w:val="never"/>
-        <w:tblW w:w="10381" w:type="dxa"/>
+        <w:tblW w:w="10410" w:type="dxa"/>
         <w:tblCellMar>
           <w:top w:w="15" w:type="dxa"/>
           <w:left w:w="15" w:type="dxa"/>
@@ -16,17 +16,17 @@
         <w:tblLook w:val="04A0" w:firstRow="1" w:lastRow="0" w:firstColumn="1" w:lastColumn="0" w:noHBand="0" w:noVBand="1"/>
       </w:tblPr>
       <w:tblGrid>
-        <w:gridCol w:w="4290"/>
-        <w:gridCol w:w="554"/>
-        <w:gridCol w:w="5537"/>
+        <w:gridCol w:w="4302"/>
+        <w:gridCol w:w="561"/>
+        <w:gridCol w:w="5547"/>
       </w:tblGrid>
       <w:tr>
         <w:trPr>
-          <w:trHeight w:val="3776"/>
+          <w:trHeight w:val="3827"/>
         </w:trPr>
         <w:tc>
           <w:tcPr>
-            <w:tcW w:w="4175" w:type="dxa"/>
+            <w:tcW w:w="4302" w:type="dxa"/>
             <w:tcMar>
               <w:top w:w="15" w:type="dxa"/>
               <w:left w:w="120" w:type="dxa"/>
@@ -45,9 +45,9 @@
                 <w:noProof/>
               </w:rPr>
               <w:drawing>
-                <wp:inline distT="0" distB="0" distL="0" distR="0" wp14:anchorId="024ECA5F" wp14:editId="23B65D14">
-                  <wp:extent cx="2057400" cy="2076450"/>
-                  <wp:effectExtent l="0" t="0" r="0" b="0"/>
+                <wp:inline distT="0" distB="0" distL="0" distR="0" wp14:anchorId="024ECA5F" wp14:editId="743AD09F">
+                  <wp:extent cx="1637654" cy="1652817"/>
+                  <wp:effectExtent l="0" t="0" r="1270" b="5080"/>
                   <wp:docPr id="100001" name="Imagen 100001"/>
                   <wp:cNvGraphicFramePr>
                     <a:graphicFrameLocks xmlns:a="http://schemas.openxmlformats.org/drawingml/2006/main" noChangeAspect="1"/>
@@ -70,7 +70,7 @@
                         <pic:spPr>
                           <a:xfrm>
                             <a:off x="0" y="0"/>
-                            <a:ext cx="2057400" cy="2076450"/>
+                            <a:ext cx="1649837" cy="1665112"/>
                           </a:xfrm>
                           <a:prstGeom prst="rect">
                             <a:avLst/>
@@ -86,7 +86,7 @@
         </w:tc>
         <w:tc>
           <w:tcPr>
-            <w:tcW w:w="575" w:type="dxa"/>
+            <w:tcW w:w="561" w:type="dxa"/>
             <w:tcMar>
               <w:top w:w="15" w:type="dxa"/>
               <w:left w:w="120" w:type="dxa"/>
@@ -103,7 +103,7 @@
         </w:tc>
         <w:tc>
           <w:tcPr>
-            <w:tcW w:w="5631" w:type="dxa"/>
+            <w:tcW w:w="5547" w:type="dxa"/>
             <w:tcMar>
               <w:top w:w="15" w:type="dxa"/>
               <w:left w:w="120" w:type="dxa"/>
@@ -116,18 +116,56 @@
           <w:p>
             <w:pPr>
               <w:rPr>
-                <w:sz w:val="72"/>
-                <w:szCs w:val="72"/>
+                <w:caps/>
+                <w:sz w:val="48"/>
+                <w:szCs w:val="48"/>
               </w:rPr>
             </w:pPr>
             <w:bookmarkStart w:id="0" w:name="_Hlk128764613"/>
             <w:r>
               <w:rPr>
                 <w:caps/>
-                <w:sz w:val="72"/>
-                <w:szCs w:val="72"/>
+                <w:sz w:val="48"/>
+                <w:szCs w:val="48"/>
               </w:rPr>
               <w:t>Ulises Rodriguez</w:t>
+            </w:r>
+          </w:p>
+          <w:p>
+            <w:pPr>
+              <w:rPr>
+                <w:rFonts w:ascii="Arial Narrow" w:hAnsi="Arial Narrow"/>
+                <w:caps/>
+                <w:sz w:val="36"/>
+                <w:szCs w:val="36"/>
+              </w:rPr>
+            </w:pPr>
+            <w:r>
+              <w:rPr>
+                <w:rFonts w:ascii="Arial Narrow" w:hAnsi="Arial Narrow"/>
+                <w:caps/>
+                <w:sz w:val="36"/>
+                <w:szCs w:val="36"/>
+              </w:rPr>
+              <w:t>Full</w:t>
+            </w:r>
+            <w:r>
+              <w:rPr>
+                <w:rFonts w:ascii="Arial Narrow" w:hAnsi="Arial Narrow"/>
+                <w:caps/>
+                <w:sz w:val="36"/>
+                <w:szCs w:val="36"/>
+              </w:rPr>
+              <w:t>-</w:t>
+            </w:r>
+            <w:r>
+              <w:rPr>
+                <w:rFonts w:ascii="Arial Narrow" w:hAnsi="Arial Narrow"/>
+                <w:caps/>
+                <w:sz w:val="36"/>
+                <w:szCs w:val="36"/>
+              </w:rPr>
+              <w:t>Stack developer</w:t>
             </w:r>
           </w:p>
           <w:bookmarkEnd w:id="0"/>
@@ -140,11 +178,11 @@
       </w:tr>
       <w:tr>
         <w:trPr>
-          <w:trHeight w:val="8889"/>
+          <w:trHeight w:val="9011"/>
         </w:trPr>
         <w:tc>
           <w:tcPr>
-            <w:tcW w:w="4175" w:type="dxa"/>
+            <w:tcW w:w="4302" w:type="dxa"/>
             <w:tcMar>
               <w:top w:w="15" w:type="dxa"/>
               <w:left w:w="120" w:type="dxa"/>
@@ -333,7 +371,7 @@
                   <w:szCs w:val="21"/>
                   <w:shd w:val="clear" w:color="auto" w:fill="F4F2EE"/>
                 </w:rPr>
-                <w:t>https://www.linkedin.com/in/ulises-rodriguez-613550298</w:t>
+                <w:t>https://www.linkedin.com/in/ulises-rodriguez-desarrolloweb-fullstack/</w:t>
               </w:r>
             </w:hyperlink>
           </w:p>
@@ -528,6 +566,22 @@
                 <w:sz w:val="22"/>
                 <w:szCs w:val="22"/>
               </w:rPr>
+              <w:t xml:space="preserve">, </w:t>
+            </w:r>
+            <w:proofErr w:type="spellStart"/>
+            <w:r>
+              <w:rPr>
+                <w:sz w:val="22"/>
+                <w:szCs w:val="22"/>
+              </w:rPr>
+              <w:t>muy</w:t>
+            </w:r>
+            <w:proofErr w:type="spellEnd"/>
+            <w:r>
+              <w:rPr>
+                <w:sz w:val="22"/>
+                <w:szCs w:val="22"/>
+              </w:rPr>
               <w:t xml:space="preserve"> </w:t>
             </w:r>
             <w:proofErr w:type="spellStart"/>
@@ -536,7 +590,23 @@
                 <w:sz w:val="22"/>
                 <w:szCs w:val="22"/>
               </w:rPr>
-              <w:t>el</w:t>
+              <w:t>contento</w:t>
+            </w:r>
+            <w:proofErr w:type="spellEnd"/>
+            <w:r>
+              <w:rPr>
+                <w:sz w:val="22"/>
+                <w:szCs w:val="22"/>
+              </w:rPr>
+              <w:t xml:space="preserve"> de </w:t>
+            </w:r>
+            <w:proofErr w:type="spellStart"/>
+            <w:r>
+              <w:rPr>
+                <w:sz w:val="22"/>
+                <w:szCs w:val="22"/>
+              </w:rPr>
+              <w:t>poder</w:t>
             </w:r>
             <w:proofErr w:type="spellEnd"/>
             <w:r>
@@ -552,23 +622,23 @@
                 <w:sz w:val="22"/>
                 <w:szCs w:val="22"/>
               </w:rPr>
-              <w:t>conocimiento</w:t>
-            </w:r>
-            <w:proofErr w:type="spellEnd"/>
-            <w:r>
-              <w:rPr>
-                <w:sz w:val="22"/>
-                <w:szCs w:val="22"/>
-              </w:rPr>
-              <w:t xml:space="preserve"> que </w:t>
-            </w:r>
-            <w:proofErr w:type="spellStart"/>
-            <w:r>
-              <w:rPr>
-                <w:sz w:val="22"/>
-                <w:szCs w:val="22"/>
-              </w:rPr>
-              <w:t>ya</w:t>
+              <w:t>hacer</w:t>
+            </w:r>
+            <w:proofErr w:type="spellEnd"/>
+            <w:r>
+              <w:rPr>
+                <w:sz w:val="22"/>
+                <w:szCs w:val="22"/>
+              </w:rPr>
+              <w:t xml:space="preserve"> de </w:t>
+            </w:r>
+            <w:proofErr w:type="spellStart"/>
+            <w:r>
+              <w:rPr>
+                <w:sz w:val="22"/>
+                <w:szCs w:val="22"/>
+              </w:rPr>
+              <w:t>todo</w:t>
             </w:r>
             <w:proofErr w:type="spellEnd"/>
             <w:r>
@@ -584,23 +654,85 @@
                 <w:sz w:val="22"/>
                 <w:szCs w:val="22"/>
               </w:rPr>
-              <w:t>tengo</w:t>
-            </w:r>
-            <w:proofErr w:type="spellEnd"/>
-            <w:r>
-              <w:rPr>
-                <w:sz w:val="22"/>
-                <w:szCs w:val="22"/>
-              </w:rPr>
-              <w:t xml:space="preserve">, </w:t>
-            </w:r>
-            <w:proofErr w:type="spellStart"/>
-            <w:r>
-              <w:rPr>
-                <w:sz w:val="22"/>
-                <w:szCs w:val="22"/>
-              </w:rPr>
-              <w:t>muy</w:t>
+              <w:t>relacionado</w:t>
+            </w:r>
+            <w:proofErr w:type="spellEnd"/>
+            <w:r>
+              <w:rPr>
+                <w:sz w:val="22"/>
+                <w:szCs w:val="22"/>
+              </w:rPr>
+              <w:t xml:space="preserve"> al </w:t>
+            </w:r>
+            <w:proofErr w:type="spellStart"/>
+            <w:r>
+              <w:rPr>
+                <w:sz w:val="22"/>
+                <w:szCs w:val="22"/>
+              </w:rPr>
+              <w:t>desarrollo</w:t>
+            </w:r>
+            <w:proofErr w:type="spellEnd"/>
+            <w:r>
+              <w:rPr>
+                <w:sz w:val="22"/>
+                <w:szCs w:val="22"/>
+              </w:rPr>
+              <w:t xml:space="preserve"> web</w:t>
+            </w:r>
+            <w:r>
+              <w:rPr>
+                <w:sz w:val="22"/>
+                <w:szCs w:val="22"/>
+              </w:rPr>
+              <w:t>.</w:t>
+            </w:r>
+            <w:r>
+              <w:rPr>
+                <w:sz w:val="22"/>
+                <w:szCs w:val="22"/>
+              </w:rPr>
+              <w:br/>
+            </w:r>
+            <w:proofErr w:type="spellStart"/>
+            <w:r>
+              <w:rPr>
+                <w:sz w:val="22"/>
+                <w:szCs w:val="22"/>
+              </w:rPr>
+              <w:t>Facilidad</w:t>
+            </w:r>
+            <w:proofErr w:type="spellEnd"/>
+            <w:r>
+              <w:rPr>
+                <w:sz w:val="22"/>
+                <w:szCs w:val="22"/>
+              </w:rPr>
+              <w:t xml:space="preserve"> para </w:t>
+            </w:r>
+            <w:proofErr w:type="spellStart"/>
+            <w:r>
+              <w:rPr>
+                <w:sz w:val="22"/>
+                <w:szCs w:val="22"/>
+              </w:rPr>
+              <w:t>integrarme</w:t>
+            </w:r>
+            <w:proofErr w:type="spellEnd"/>
+            <w:r>
+              <w:rPr>
+                <w:sz w:val="22"/>
+                <w:szCs w:val="22"/>
+              </w:rPr>
+              <w:t xml:space="preserve"> a </w:t>
+            </w:r>
+            <w:proofErr w:type="spellStart"/>
+            <w:r>
+              <w:rPr>
+                <w:sz w:val="22"/>
+                <w:szCs w:val="22"/>
+              </w:rPr>
+              <w:t>grupos</w:t>
             </w:r>
             <w:proofErr w:type="spellEnd"/>
             <w:r>
@@ -616,277 +748,24 @@
                 <w:sz w:val="22"/>
                 <w:szCs w:val="22"/>
               </w:rPr>
-              <w:t>contento</w:t>
-            </w:r>
-            <w:proofErr w:type="spellEnd"/>
-            <w:r>
-              <w:rPr>
-                <w:sz w:val="22"/>
-                <w:szCs w:val="22"/>
-              </w:rPr>
-              <w:t xml:space="preserve"> de </w:t>
-            </w:r>
-            <w:proofErr w:type="spellStart"/>
-            <w:r>
-              <w:rPr>
-                <w:sz w:val="22"/>
-                <w:szCs w:val="22"/>
-              </w:rPr>
-              <w:t>poder</w:t>
-            </w:r>
-            <w:proofErr w:type="spellEnd"/>
-            <w:r>
-              <w:rPr>
-                <w:sz w:val="22"/>
-                <w:szCs w:val="22"/>
-              </w:rPr>
-              <w:t xml:space="preserve"> </w:t>
-            </w:r>
-            <w:proofErr w:type="spellStart"/>
-            <w:r>
-              <w:rPr>
-                <w:sz w:val="22"/>
-                <w:szCs w:val="22"/>
-              </w:rPr>
-              <w:t>hacer</w:t>
-            </w:r>
-            <w:proofErr w:type="spellEnd"/>
-            <w:r>
-              <w:rPr>
-                <w:sz w:val="22"/>
-                <w:szCs w:val="22"/>
-              </w:rPr>
-              <w:t xml:space="preserve"> de </w:t>
-            </w:r>
-            <w:proofErr w:type="spellStart"/>
-            <w:r>
-              <w:rPr>
-                <w:sz w:val="22"/>
-                <w:szCs w:val="22"/>
-              </w:rPr>
-              <w:t>todo</w:t>
-            </w:r>
-            <w:proofErr w:type="spellEnd"/>
-            <w:r>
-              <w:rPr>
-                <w:sz w:val="22"/>
-                <w:szCs w:val="22"/>
-              </w:rPr>
-              <w:t xml:space="preserve"> </w:t>
-            </w:r>
-            <w:proofErr w:type="spellStart"/>
-            <w:r>
-              <w:rPr>
-                <w:sz w:val="22"/>
-                <w:szCs w:val="22"/>
-              </w:rPr>
-              <w:t>relacionado</w:t>
-            </w:r>
-            <w:proofErr w:type="spellEnd"/>
-            <w:r>
-              <w:rPr>
-                <w:sz w:val="22"/>
-                <w:szCs w:val="22"/>
-              </w:rPr>
-              <w:t xml:space="preserve"> al </w:t>
-            </w:r>
-            <w:proofErr w:type="spellStart"/>
-            <w:r>
-              <w:rPr>
-                <w:sz w:val="22"/>
-                <w:szCs w:val="22"/>
-              </w:rPr>
-              <w:t>desarrollo</w:t>
-            </w:r>
-            <w:proofErr w:type="spellEnd"/>
-            <w:r>
-              <w:rPr>
-                <w:sz w:val="22"/>
-                <w:szCs w:val="22"/>
-              </w:rPr>
-              <w:t xml:space="preserve"> web</w:t>
-            </w:r>
-          </w:p>
-          <w:p>
-            <w:pPr>
-              <w:pStyle w:val="Ttulo3"/>
-              <w:spacing w:before="240" w:after="120"/>
-              <w:rPr>
-                <w:sz w:val="22"/>
-                <w:szCs w:val="22"/>
-              </w:rPr>
-            </w:pPr>
-            <w:r>
-              <w:rPr>
-                <w:rFonts w:ascii="Times New Roman" w:eastAsia="Times New Roman" w:hAnsi="Times New Roman" w:cs="Times New Roman"/>
-                <w:caps/>
-                <w:color w:val="548AB7"/>
-                <w:sz w:val="22"/>
-                <w:szCs w:val="22"/>
-              </w:rPr>
-              <w:t>Aficiones</w:t>
-            </w:r>
-          </w:p>
-          <w:p>
-            <w:pPr>
-              <w:spacing w:before="240"/>
-              <w:rPr>
-                <w:sz w:val="22"/>
-                <w:szCs w:val="22"/>
-              </w:rPr>
-            </w:pPr>
-            <w:proofErr w:type="spellStart"/>
-            <w:r>
-              <w:rPr>
-                <w:sz w:val="22"/>
-                <w:szCs w:val="22"/>
-              </w:rPr>
-              <w:t>Salir</w:t>
-            </w:r>
-            <w:proofErr w:type="spellEnd"/>
-            <w:r>
-              <w:rPr>
-                <w:sz w:val="22"/>
-                <w:szCs w:val="22"/>
-              </w:rPr>
-              <w:t xml:space="preserve"> a </w:t>
-            </w:r>
-            <w:proofErr w:type="spellStart"/>
-            <w:r>
-              <w:rPr>
-                <w:sz w:val="22"/>
-                <w:szCs w:val="22"/>
-              </w:rPr>
-              <w:t>caminar</w:t>
-            </w:r>
-            <w:proofErr w:type="spellEnd"/>
-            <w:r>
-              <w:rPr>
-                <w:sz w:val="22"/>
-                <w:szCs w:val="22"/>
-              </w:rPr>
-              <w:t xml:space="preserve"> con mi </w:t>
-            </w:r>
-            <w:proofErr w:type="spellStart"/>
-            <w:r>
-              <w:rPr>
-                <w:sz w:val="22"/>
-                <w:szCs w:val="22"/>
-              </w:rPr>
-              <w:t>perro</w:t>
-            </w:r>
-            <w:proofErr w:type="spellEnd"/>
-          </w:p>
-          <w:p>
-            <w:pPr>
-              <w:rPr>
-                <w:sz w:val="22"/>
-                <w:szCs w:val="22"/>
-              </w:rPr>
-            </w:pPr>
-            <w:r>
-              <w:rPr>
-                <w:sz w:val="22"/>
-                <w:szCs w:val="22"/>
-              </w:rPr>
-              <w:t xml:space="preserve">Video </w:t>
-            </w:r>
-            <w:proofErr w:type="spellStart"/>
-            <w:r>
-              <w:rPr>
-                <w:sz w:val="22"/>
-                <w:szCs w:val="22"/>
-              </w:rPr>
-              <w:t>Juegos</w:t>
-            </w:r>
-            <w:proofErr w:type="spellEnd"/>
-          </w:p>
-          <w:p>
-            <w:pPr>
-              <w:rPr>
-                <w:sz w:val="22"/>
-                <w:szCs w:val="22"/>
-              </w:rPr>
-            </w:pPr>
-            <w:r>
-              <w:rPr>
-                <w:sz w:val="22"/>
-                <w:szCs w:val="22"/>
-              </w:rPr>
-              <w:t>Leer</w:t>
-            </w:r>
-          </w:p>
-          <w:p>
-            <w:pPr>
-              <w:rPr>
-                <w:sz w:val="22"/>
-                <w:szCs w:val="22"/>
-              </w:rPr>
-            </w:pPr>
-            <w:r>
-              <w:rPr>
-                <w:sz w:val="22"/>
-                <w:szCs w:val="22"/>
-              </w:rPr>
-              <w:t xml:space="preserve">Hacer mini </w:t>
-            </w:r>
-            <w:proofErr w:type="spellStart"/>
-            <w:r>
-              <w:rPr>
-                <w:sz w:val="22"/>
-                <w:szCs w:val="22"/>
-              </w:rPr>
-              <w:t>proyectos</w:t>
-            </w:r>
-            <w:proofErr w:type="spellEnd"/>
-            <w:r>
-              <w:rPr>
-                <w:sz w:val="22"/>
-                <w:szCs w:val="22"/>
-              </w:rPr>
-              <w:t xml:space="preserve"> para </w:t>
-            </w:r>
-            <w:proofErr w:type="spellStart"/>
-            <w:r>
-              <w:rPr>
-                <w:sz w:val="22"/>
-                <w:szCs w:val="22"/>
-              </w:rPr>
-              <w:t>practicar</w:t>
-            </w:r>
-            <w:proofErr w:type="spellEnd"/>
-            <w:r>
-              <w:rPr>
-                <w:sz w:val="22"/>
-                <w:szCs w:val="22"/>
-              </w:rPr>
-              <w:t xml:space="preserve"> lo que </w:t>
-            </w:r>
-            <w:proofErr w:type="spellStart"/>
-            <w:r>
-              <w:rPr>
-                <w:sz w:val="22"/>
-                <w:szCs w:val="22"/>
-              </w:rPr>
-              <w:t>voy</w:t>
-            </w:r>
-            <w:proofErr w:type="spellEnd"/>
-            <w:r>
-              <w:rPr>
-                <w:sz w:val="22"/>
-                <w:szCs w:val="22"/>
-              </w:rPr>
-              <w:t xml:space="preserve"> </w:t>
-            </w:r>
-            <w:proofErr w:type="spellStart"/>
-            <w:r>
-              <w:rPr>
-                <w:sz w:val="22"/>
-                <w:szCs w:val="22"/>
-              </w:rPr>
-              <w:t>aprendiendo</w:t>
-            </w:r>
-            <w:proofErr w:type="spellEnd"/>
+              <w:t>nuevos</w:t>
+            </w:r>
+            <w:proofErr w:type="spellEnd"/>
+            <w:r>
+              <w:rPr>
+                <w:sz w:val="22"/>
+                <w:szCs w:val="22"/>
+              </w:rPr>
+              <w:t>.</w:t>
+            </w:r>
+          </w:p>
+          <w:p>
+            <w:pPr>
+              <w:rPr>
+                <w:sz w:val="22"/>
+                <w:szCs w:val="22"/>
+              </w:rPr>
+            </w:pPr>
             <w:r>
               <w:rPr>
                 <w:sz w:val="18"/>
@@ -898,7 +777,7 @@
         </w:tc>
         <w:tc>
           <w:tcPr>
-            <w:tcW w:w="575" w:type="dxa"/>
+            <w:tcW w:w="561" w:type="dxa"/>
             <w:tcMar>
               <w:top w:w="15" w:type="dxa"/>
               <w:left w:w="120" w:type="dxa"/>
@@ -915,7 +794,7 @@
         </w:tc>
         <w:tc>
           <w:tcPr>
-            <w:tcW w:w="5631" w:type="dxa"/>
+            <w:tcW w:w="5547" w:type="dxa"/>
             <w:tcMar>
               <w:top w:w="15" w:type="dxa"/>
               <w:left w:w="120" w:type="dxa"/>
@@ -1031,7 +910,7 @@
                 <w:iCs w:val="0"/>
                 <w:color w:val="auto"/>
               </w:rPr>
-              <w:t>en</w:t>
+              <w:t>finaliza</w:t>
             </w:r>
             <w:proofErr w:type="spellEnd"/>
             <w:r>
@@ -1040,18 +919,16 @@
                 <w:iCs w:val="0"/>
                 <w:color w:val="auto"/>
               </w:rPr>
-              <w:t xml:space="preserve"> </w:t>
-            </w:r>
-            <w:proofErr w:type="spellStart"/>
+              <w:t xml:space="preserve">: </w:t>
+            </w:r>
             <w:r>
               <w:rPr>
                 <w:rFonts w:ascii="Times New Roman" w:eastAsia="Times New Roman" w:hAnsi="Times New Roman" w:cs="Times New Roman"/>
                 <w:iCs w:val="0"/>
                 <w:color w:val="auto"/>
               </w:rPr>
-              <w:t>curso</w:t>
-            </w:r>
-            <w:proofErr w:type="spellEnd"/>
+              <w:t>03/04/2024</w:t>
+            </w:r>
             <w:r>
               <w:rPr>
                 <w:rFonts w:ascii="Times New Roman" w:eastAsia="Times New Roman" w:hAnsi="Times New Roman" w:cs="Times New Roman"/>
@@ -1063,15 +940,25 @@
           </w:p>
           <w:p>
             <w:r>
-              <w:t>Carrera full-stack (</w:t>
-            </w:r>
-            <w:proofErr w:type="spellStart"/>
-            <w:r>
-              <w:t>HTML,CSS,JS,React</w:t>
-            </w:r>
-            <w:proofErr w:type="spellEnd"/>
-            <w:r>
-              <w:t xml:space="preserve"> JS, Node JS)</w:t>
+              <w:t>Carrera full-stack (HTML,</w:t>
+            </w:r>
+            <w:r>
+              <w:t xml:space="preserve"> </w:t>
+            </w:r>
+            <w:r>
+              <w:t>CSS,</w:t>
+            </w:r>
+            <w:r>
+              <w:t xml:space="preserve"> </w:t>
+            </w:r>
+            <w:r>
+              <w:t>JS,</w:t>
+            </w:r>
+            <w:r>
+              <w:t xml:space="preserve"> </w:t>
+            </w:r>
+            <w:r>
+              <w:t>React JS, Node JS)</w:t>
             </w:r>
           </w:p>
           <w:p>
@@ -1094,7 +981,7 @@
                 <w:sz w:val="22"/>
                 <w:szCs w:val="22"/>
               </w:rPr>
-              <w:t>EXPERIENCIA LABORAL</w:t>
+              <w:t>Ultimos proyectos</w:t>
             </w:r>
           </w:p>
           <w:p>
@@ -1102,267 +989,256 @@
               <w:pStyle w:val="Ttulo4"/>
               <w:keepNext w:val="0"/>
               <w:keepLines w:val="0"/>
+              <w:numPr>
+                <w:ilvl w:val="0"/>
+                <w:numId w:val="4"/>
+              </w:numPr>
               <w:spacing w:before="240"/>
               <w:rPr>
-                <w:sz w:val="22"/>
-                <w:szCs w:val="22"/>
-              </w:rPr>
-            </w:pPr>
-            <w:r>
-              <w:rPr>
-                <w:rFonts w:ascii="Times New Roman" w:eastAsia="Times New Roman" w:hAnsi="Times New Roman" w:cs="Times New Roman"/>
+                <w:b w:val="0"/>
                 <w:iCs w:val="0"/>
-                <w:color w:val="auto"/>
-                <w:sz w:val="22"/>
-                <w:szCs w:val="22"/>
-              </w:rPr>
-              <w:t xml:space="preserve">Roberto Mario </w:t>
-            </w:r>
-            <w:proofErr w:type="spellStart"/>
-            <w:r>
-              <w:rPr>
-                <w:rFonts w:ascii="Times New Roman" w:eastAsia="Times New Roman" w:hAnsi="Times New Roman" w:cs="Times New Roman"/>
+                <w:color w:val="000000" w:themeColor="text1"/>
+                <w:sz w:val="22"/>
+                <w:szCs w:val="22"/>
+                <w14:shadow w14:blurRad="38100" w14:dist="19050" w14:dir="2700000" w14:sx="100000" w14:sy="100000" w14:kx="0" w14:ky="0" w14:algn="tl">
+                  <w14:schemeClr w14:val="dk1">
+                    <w14:alpha w14:val="60000"/>
+                  </w14:schemeClr>
+                </w14:shadow>
+                <w14:textOutline w14:w="0" w14:cap="flat" w14:cmpd="sng" w14:algn="ctr">
+                  <w14:noFill/>
+                  <w14:prstDash w14:val="solid"/>
+                  <w14:round/>
+                </w14:textOutline>
+              </w:rPr>
+            </w:pPr>
+            <w:r>
+              <w:rPr>
+                <w:b w:val="0"/>
                 <w:iCs w:val="0"/>
-                <w:color w:val="auto"/>
-                <w:sz w:val="22"/>
-                <w:szCs w:val="22"/>
-              </w:rPr>
-              <w:t>Valfre</w:t>
-            </w:r>
-            <w:proofErr w:type="spellEnd"/>
-            <w:r>
-              <w:rPr>
-                <w:rFonts w:ascii="Times New Roman" w:eastAsia="Times New Roman" w:hAnsi="Times New Roman" w:cs="Times New Roman"/>
+                <w:color w:val="000000" w:themeColor="text1"/>
+                <w:sz w:val="22"/>
+                <w:szCs w:val="22"/>
+                <w14:shadow w14:blurRad="38100" w14:dist="19050" w14:dir="2700000" w14:sx="100000" w14:sy="100000" w14:kx="0" w14:ky="0" w14:algn="tl">
+                  <w14:schemeClr w14:val="dk1">
+                    <w14:alpha w14:val="60000"/>
+                  </w14:schemeClr>
+                </w14:shadow>
+                <w14:textOutline w14:w="0" w14:cap="flat" w14:cmpd="sng" w14:algn="ctr">
+                  <w14:noFill/>
+                  <w14:prstDash w14:val="solid"/>
+                  <w14:round/>
+                </w14:textOutline>
+              </w:rPr>
+              <w:t xml:space="preserve">Tienda de </w:t>
+            </w:r>
+            <w:proofErr w:type="spellStart"/>
+            <w:r>
+              <w:rPr>
+                <w:b w:val="0"/>
                 <w:iCs w:val="0"/>
-                <w:color w:val="auto"/>
-                <w:sz w:val="22"/>
-                <w:szCs w:val="22"/>
-              </w:rPr>
-              <w:t xml:space="preserve"> (</w:t>
-            </w:r>
-            <w:proofErr w:type="spellStart"/>
-            <w:r>
-              <w:rPr>
-                <w:rFonts w:ascii="Times New Roman" w:eastAsia="Times New Roman" w:hAnsi="Times New Roman" w:cs="Times New Roman"/>
+                <w:color w:val="000000" w:themeColor="text1"/>
+                <w:sz w:val="22"/>
+                <w:szCs w:val="22"/>
+                <w14:shadow w14:blurRad="38100" w14:dist="19050" w14:dir="2700000" w14:sx="100000" w14:sy="100000" w14:kx="0" w14:ky="0" w14:algn="tl">
+                  <w14:schemeClr w14:val="dk1">
+                    <w14:alpha w14:val="60000"/>
+                  </w14:schemeClr>
+                </w14:shadow>
+                <w14:textOutline w14:w="0" w14:cap="flat" w14:cmpd="sng" w14:algn="ctr">
+                  <w14:noFill/>
+                  <w14:prstDash w14:val="solid"/>
+                  <w14:round/>
+                </w14:textOutline>
+              </w:rPr>
+              <w:t>comercio</w:t>
+            </w:r>
+            <w:proofErr w:type="spellEnd"/>
+            <w:r>
+              <w:rPr>
+                <w:b w:val="0"/>
                 <w:iCs w:val="0"/>
-                <w:color w:val="auto"/>
-                <w:sz w:val="22"/>
-                <w:szCs w:val="22"/>
-              </w:rPr>
-              <w:t>Corralon</w:t>
-            </w:r>
-            <w:proofErr w:type="spellEnd"/>
-            <w:r>
-              <w:rPr>
-                <w:rFonts w:ascii="Times New Roman" w:eastAsia="Times New Roman" w:hAnsi="Times New Roman" w:cs="Times New Roman"/>
+                <w:color w:val="000000" w:themeColor="text1"/>
+                <w:sz w:val="22"/>
+                <w:szCs w:val="22"/>
+                <w14:shadow w14:blurRad="38100" w14:dist="19050" w14:dir="2700000" w14:sx="100000" w14:sy="100000" w14:kx="0" w14:ky="0" w14:algn="tl">
+                  <w14:schemeClr w14:val="dk1">
+                    <w14:alpha w14:val="60000"/>
+                  </w14:schemeClr>
+                </w14:shadow>
+                <w14:textOutline w14:w="0" w14:cap="flat" w14:cmpd="sng" w14:algn="ctr">
+                  <w14:noFill/>
+                  <w14:prstDash w14:val="solid"/>
+                  <w14:round/>
+                </w14:textOutline>
+              </w:rPr>
+              <w:t xml:space="preserve"> </w:t>
+            </w:r>
+            <w:proofErr w:type="spellStart"/>
+            <w:r>
+              <w:rPr>
+                <w:b w:val="0"/>
                 <w:iCs w:val="0"/>
-                <w:color w:val="auto"/>
-                <w:sz w:val="22"/>
-                <w:szCs w:val="22"/>
-              </w:rPr>
-              <w:t xml:space="preserve"> de </w:t>
-            </w:r>
-            <w:proofErr w:type="spellStart"/>
-            <w:r>
-              <w:rPr>
-                <w:rFonts w:ascii="Times New Roman" w:eastAsia="Times New Roman" w:hAnsi="Times New Roman" w:cs="Times New Roman"/>
+                <w:color w:val="000000" w:themeColor="text1"/>
+                <w:sz w:val="22"/>
+                <w:szCs w:val="22"/>
+                <w14:shadow w14:blurRad="38100" w14:dist="19050" w14:dir="2700000" w14:sx="100000" w14:sy="100000" w14:kx="0" w14:ky="0" w14:algn="tl">
+                  <w14:schemeClr w14:val="dk1">
+                    <w14:alpha w14:val="60000"/>
+                  </w14:schemeClr>
+                </w14:shadow>
+                <w14:textOutline w14:w="0" w14:cap="flat" w14:cmpd="sng" w14:algn="ctr">
+                  <w14:noFill/>
+                  <w14:prstDash w14:val="solid"/>
+                  <w14:round/>
+                </w14:textOutline>
+              </w:rPr>
+              <w:t>en</w:t>
+            </w:r>
+            <w:proofErr w:type="spellEnd"/>
+            <w:r>
+              <w:rPr>
+                <w:b w:val="0"/>
                 <w:iCs w:val="0"/>
-                <w:color w:val="auto"/>
-                <w:sz w:val="22"/>
-                <w:szCs w:val="22"/>
-              </w:rPr>
-              <w:t>materiales</w:t>
-            </w:r>
-            <w:proofErr w:type="spellEnd"/>
-            <w:r>
-              <w:rPr>
-                <w:rFonts w:ascii="Times New Roman" w:eastAsia="Times New Roman" w:hAnsi="Times New Roman" w:cs="Times New Roman"/>
+                <w:color w:val="000000" w:themeColor="text1"/>
+                <w:sz w:val="22"/>
+                <w:szCs w:val="22"/>
+                <w14:shadow w14:blurRad="38100" w14:dist="19050" w14:dir="2700000" w14:sx="100000" w14:sy="100000" w14:kx="0" w14:ky="0" w14:algn="tl">
+                  <w14:schemeClr w14:val="dk1">
+                    <w14:alpha w14:val="60000"/>
+                  </w14:schemeClr>
+                </w14:shadow>
+                <w14:textOutline w14:w="0" w14:cap="flat" w14:cmpd="sng" w14:algn="ctr">
+                  <w14:noFill/>
+                  <w14:prstDash w14:val="solid"/>
+                  <w14:round/>
+                </w14:textOutline>
+              </w:rPr>
+              <w:t xml:space="preserve"> </w:t>
+            </w:r>
+            <w:proofErr w:type="spellStart"/>
+            <w:r>
+              <w:rPr>
+                <w:b w:val="0"/>
                 <w:iCs w:val="0"/>
-                <w:color w:val="auto"/>
-                <w:sz w:val="22"/>
-                <w:szCs w:val="22"/>
-              </w:rPr>
-              <w:t xml:space="preserve">  para la </w:t>
-            </w:r>
-            <w:proofErr w:type="spellStart"/>
-            <w:r>
-              <w:rPr>
-                <w:rFonts w:ascii="Times New Roman" w:eastAsia="Times New Roman" w:hAnsi="Times New Roman" w:cs="Times New Roman"/>
+                <w:color w:val="000000" w:themeColor="text1"/>
+                <w:sz w:val="22"/>
+                <w:szCs w:val="22"/>
+                <w14:shadow w14:blurRad="38100" w14:dist="19050" w14:dir="2700000" w14:sx="100000" w14:sy="100000" w14:kx="0" w14:ky="0" w14:algn="tl">
+                  <w14:schemeClr w14:val="dk1">
+                    <w14:alpha w14:val="60000"/>
+                  </w14:schemeClr>
+                </w14:shadow>
+                <w14:textOutline w14:w="0" w14:cap="flat" w14:cmpd="sng" w14:algn="ctr">
+                  <w14:noFill/>
+                  <w14:prstDash w14:val="solid"/>
+                  <w14:round/>
+                </w14:textOutline>
+              </w:rPr>
+              <w:t>linea</w:t>
+            </w:r>
+            <w:proofErr w:type="spellEnd"/>
+            <w:r>
+              <w:rPr>
+                <w:b w:val="0"/>
                 <w:iCs w:val="0"/>
-                <w:color w:val="auto"/>
-                <w:sz w:val="22"/>
-                <w:szCs w:val="22"/>
-              </w:rPr>
-              <w:t>construcción</w:t>
-            </w:r>
-            <w:proofErr w:type="spellEnd"/>
-            <w:r>
-              <w:rPr>
-                <w:rFonts w:ascii="Times New Roman" w:eastAsia="Times New Roman" w:hAnsi="Times New Roman" w:cs="Times New Roman"/>
-                <w:iCs w:val="0"/>
-                <w:color w:val="auto"/>
-                <w:sz w:val="22"/>
-                <w:szCs w:val="22"/>
-              </w:rPr>
-              <w:t xml:space="preserve">  y </w:t>
-            </w:r>
-            <w:proofErr w:type="spellStart"/>
-            <w:r>
-              <w:rPr>
-                <w:rFonts w:ascii="Times New Roman" w:eastAsia="Times New Roman" w:hAnsi="Times New Roman" w:cs="Times New Roman"/>
-                <w:iCs w:val="0"/>
-                <w:color w:val="auto"/>
-                <w:sz w:val="22"/>
-                <w:szCs w:val="22"/>
-              </w:rPr>
-              <w:t>ferretería</w:t>
-            </w:r>
-            <w:proofErr w:type="spellEnd"/>
-            <w:r>
-              <w:rPr>
-                <w:rFonts w:ascii="Times New Roman" w:eastAsia="Times New Roman" w:hAnsi="Times New Roman" w:cs="Times New Roman"/>
-                <w:iCs w:val="0"/>
-                <w:color w:val="auto"/>
-                <w:sz w:val="22"/>
-                <w:szCs w:val="22"/>
-              </w:rPr>
-              <w:t>)</w:t>
-            </w:r>
-          </w:p>
-          <w:p>
-            <w:pPr>
-              <w:rPr>
-                <w:sz w:val="22"/>
-                <w:szCs w:val="22"/>
-              </w:rPr>
-            </w:pPr>
-            <w:r>
-              <w:rPr>
-                <w:sz w:val="22"/>
-                <w:szCs w:val="22"/>
-              </w:rPr>
-              <w:t> </w:t>
-            </w:r>
-          </w:p>
-          <w:p>
-            <w:pPr>
-              <w:rPr>
-                <w:sz w:val="22"/>
-                <w:szCs w:val="22"/>
-              </w:rPr>
-            </w:pPr>
-            <w:proofErr w:type="spellStart"/>
-            <w:r>
-              <w:rPr>
-                <w:sz w:val="22"/>
-                <w:szCs w:val="22"/>
-              </w:rPr>
-              <w:t>Puesto</w:t>
-            </w:r>
-            <w:proofErr w:type="spellEnd"/>
-            <w:r>
-              <w:rPr>
-                <w:sz w:val="22"/>
-                <w:szCs w:val="22"/>
-              </w:rPr>
-              <w:t xml:space="preserve"> de </w:t>
-            </w:r>
-            <w:proofErr w:type="spellStart"/>
-            <w:r>
-              <w:rPr>
-                <w:sz w:val="22"/>
-                <w:szCs w:val="22"/>
-              </w:rPr>
-              <w:t>Trabajo</w:t>
-            </w:r>
-            <w:proofErr w:type="spellEnd"/>
-            <w:r>
-              <w:rPr>
-                <w:sz w:val="22"/>
-                <w:szCs w:val="22"/>
-              </w:rPr>
-              <w:t xml:space="preserve">: </w:t>
-            </w:r>
-            <w:proofErr w:type="spellStart"/>
-            <w:r>
-              <w:rPr>
-                <w:sz w:val="22"/>
-                <w:szCs w:val="22"/>
-              </w:rPr>
-              <w:t>Atencion</w:t>
-            </w:r>
-            <w:proofErr w:type="spellEnd"/>
-            <w:r>
-              <w:rPr>
-                <w:sz w:val="22"/>
-                <w:szCs w:val="22"/>
-              </w:rPr>
-              <w:t xml:space="preserve"> y </w:t>
-            </w:r>
-            <w:proofErr w:type="spellStart"/>
-            <w:r>
-              <w:rPr>
-                <w:sz w:val="22"/>
-                <w:szCs w:val="22"/>
-              </w:rPr>
-              <w:t>servicio</w:t>
-            </w:r>
-            <w:proofErr w:type="spellEnd"/>
-            <w:r>
-              <w:rPr>
-                <w:sz w:val="22"/>
-                <w:szCs w:val="22"/>
-              </w:rPr>
-              <w:t xml:space="preserve"> al </w:t>
-            </w:r>
-            <w:proofErr w:type="spellStart"/>
-            <w:r>
-              <w:rPr>
-                <w:sz w:val="22"/>
-                <w:szCs w:val="22"/>
-              </w:rPr>
-              <w:t>cliente</w:t>
-            </w:r>
-            <w:proofErr w:type="spellEnd"/>
-            <w:r>
-              <w:rPr>
-                <w:sz w:val="22"/>
-                <w:szCs w:val="22"/>
-              </w:rPr>
-              <w:t xml:space="preserve"> y repositor de </w:t>
-            </w:r>
-            <w:proofErr w:type="spellStart"/>
-            <w:r>
-              <w:rPr>
-                <w:sz w:val="22"/>
-                <w:szCs w:val="22"/>
-              </w:rPr>
-              <w:t>materiales</w:t>
-            </w:r>
-            <w:proofErr w:type="spellEnd"/>
-            <w:r>
-              <w:rPr>
-                <w:sz w:val="22"/>
-                <w:szCs w:val="22"/>
-              </w:rPr>
-              <w:t xml:space="preserve"> de </w:t>
-            </w:r>
-            <w:proofErr w:type="spellStart"/>
-            <w:r>
-              <w:rPr>
-                <w:sz w:val="22"/>
-                <w:szCs w:val="22"/>
-              </w:rPr>
-              <w:t>venta</w:t>
-            </w:r>
-            <w:proofErr w:type="spellEnd"/>
-            <w:r>
-              <w:rPr>
-                <w:sz w:val="22"/>
-                <w:szCs w:val="22"/>
-              </w:rPr>
+                <w:color w:val="000000" w:themeColor="text1"/>
+                <w:sz w:val="22"/>
+                <w:szCs w:val="22"/>
+                <w14:shadow w14:blurRad="38100" w14:dist="19050" w14:dir="2700000" w14:sx="100000" w14:sy="100000" w14:kx="0" w14:ky="0" w14:algn="tl">
+                  <w14:schemeClr w14:val="dk1">
+                    <w14:alpha w14:val="60000"/>
+                  </w14:schemeClr>
+                </w14:shadow>
+                <w14:textOutline w14:w="0" w14:cap="flat" w14:cmpd="sng" w14:algn="ctr">
+                  <w14:noFill/>
+                  <w14:prstDash w14:val="solid"/>
+                  <w14:round/>
+                </w14:textOutline>
+              </w:rPr>
+              <w:t xml:space="preserve"> (React JS con firebase) </w:t>
+            </w:r>
+            <w:hyperlink r:id="rId10" w:history="1">
+              <w:r>
+                <w:rPr>
+                  <w:rStyle w:val="Hipervnculo"/>
+                  <w:b w:val="0"/>
+                  <w:iCs w:val="0"/>
+                  <w:color w:val="4F81BD" w:themeColor="accent1"/>
+                  <w:sz w:val="22"/>
+                  <w:szCs w:val="22"/>
+                  <w14:shadow w14:blurRad="38100" w14:dist="25400" w14:dir="5400000" w14:sx="100000" w14:sy="100000" w14:kx="0" w14:ky="0" w14:algn="ctr">
+                    <w14:srgbClr w14:val="6E747A">
+                      <w14:alpha w14:val="57000"/>
+                    </w14:srgbClr>
+                  </w14:shadow>
+                  <w14:textOutline w14:w="0" w14:cap="flat" w14:cmpd="sng" w14:algn="ctr">
+                    <w14:noFill/>
+                    <w14:prstDash w14:val="solid"/>
+                    <w14:round/>
+                  </w14:textOutline>
+                </w:rPr>
+                <w:t>https://e-commerce-six-drab.vercel.app/</w:t>
+              </w:r>
+            </w:hyperlink>
+          </w:p>
+          <w:p/>
+          <w:p>
+            <w:pPr>
+              <w:pStyle w:val="Prrafodelista"/>
+              <w:numPr>
+                <w:ilvl w:val="0"/>
+                <w:numId w:val="4"/>
+              </w:numPr>
+            </w:pPr>
+            <w:r>
+              <w:t xml:space="preserve">Quiz de </w:t>
+            </w:r>
+            <w:proofErr w:type="spellStart"/>
+            <w:r>
+              <w:t>preguntas</w:t>
+            </w:r>
+            <w:proofErr w:type="spellEnd"/>
+            <w:r>
+              <w:t xml:space="preserve"> (Quiz de </w:t>
+            </w:r>
+            <w:proofErr w:type="spellStart"/>
+            <w:r>
+              <w:t>preguntas</w:t>
+            </w:r>
+            <w:proofErr w:type="spellEnd"/>
+            <w:r>
               <w:t xml:space="preserve"> </w:t>
             </w:r>
+            <w:proofErr w:type="spellStart"/>
+            <w:r>
+              <w:t>sobre</w:t>
+            </w:r>
+            <w:proofErr w:type="spellEnd"/>
+            <w:r>
+              <w:t xml:space="preserve"> JavaScript) </w:t>
+            </w:r>
+            <w:r>
+              <w:rPr>
+                <w:color w:val="4F81BD" w:themeColor="accent1"/>
+                <w14:shadow w14:blurRad="38100" w14:dist="25400" w14:dir="5400000" w14:sx="100000" w14:sy="100000" w14:kx="0" w14:ky="0" w14:algn="ctr">
+                  <w14:srgbClr w14:val="6E747A">
+                    <w14:alpha w14:val="57000"/>
+                  </w14:srgbClr>
+                </w14:shadow>
+                <w14:textOutline w14:w="0" w14:cap="flat" w14:cmpd="sng" w14:algn="ctr">
+                  <w14:noFill/>
+                  <w14:prstDash w14:val="solid"/>
+                  <w14:round/>
+                </w14:textOutline>
+              </w:rPr>
+              <w:t>https://java-script-coder-house-mu.vercel.app/</w:t>
+            </w:r>
+          </w:p>
+          <w:p>
+            <w:pPr>
+              <w:pStyle w:val="Prrafodelista"/>
+            </w:pPr>
           </w:p>
           <w:p>
             <w:pPr>
@@ -1415,7 +1291,7 @@
                 <w:iCs w:val="0"/>
                 <w:color w:val="auto"/>
               </w:rPr>
-              <w:t>bibliotecas</w:t>
+              <w:t>librerias</w:t>
             </w:r>
             <w:proofErr w:type="spellEnd"/>
             <w:r>
@@ -1556,34 +1432,56 @@
                 <w:left w:val="none" w:sz="0" w:space="7" w:color="auto"/>
               </w:pBdr>
             </w:pPr>
-            <w:proofErr w:type="spellStart"/>
             <w:r>
               <w:rPr>
                 <w:rFonts w:ascii="Century Gothic" w:eastAsia="Century Gothic" w:hAnsi="Century Gothic" w:cs="Century Gothic"/>
               </w:rPr>
-              <w:t>Tablas</w:t>
-            </w:r>
-            <w:proofErr w:type="spellEnd"/>
-            <w:r>
-              <w:rPr>
-                <w:rFonts w:ascii="Century Gothic" w:eastAsia="Century Gothic" w:hAnsi="Century Gothic" w:cs="Century Gothic"/>
-              </w:rPr>
-              <w:t xml:space="preserve"> de </w:t>
-            </w:r>
-            <w:proofErr w:type="spellStart"/>
-            <w:r>
-              <w:rPr>
-                <w:rFonts w:ascii="Century Gothic" w:eastAsia="Century Gothic" w:hAnsi="Century Gothic" w:cs="Century Gothic"/>
-              </w:rPr>
-              <w:t>datos</w:t>
-            </w:r>
-            <w:proofErr w:type="spellEnd"/>
-          </w:p>
-          <w:p>
-            <w:pPr>
+              <w:t>GitHub</w:t>
+            </w:r>
+          </w:p>
+          <w:p>
+            <w:pPr>
+              <w:pBdr>
+                <w:left w:val="none" w:sz="0" w:space="7" w:color="auto"/>
+              </w:pBdr>
+              <w:ind w:left="720"/>
+            </w:pPr>
+          </w:p>
+          <w:p>
+            <w:pPr>
+              <w:pBdr>
+                <w:left w:val="none" w:sz="0" w:space="7" w:color="auto"/>
+              </w:pBdr>
+              <w:rPr>
+                <w:b/>
+                <w:bCs/>
+              </w:rPr>
+            </w:pPr>
+            <w:proofErr w:type="spellStart"/>
+            <w:r>
+              <w:rPr>
+                <w:rFonts w:eastAsia="Century Gothic"/>
+                <w:b/>
+                <w:bCs/>
+              </w:rPr>
+              <w:t>Sitemas</w:t>
+            </w:r>
+            <w:proofErr w:type="spellEnd"/>
+            <w:r>
+              <w:rPr>
+                <w:rFonts w:eastAsia="Century Gothic"/>
+                <w:b/>
+                <w:bCs/>
+              </w:rPr>
+              <w:t xml:space="preserve"> OP: </w:t>
+            </w:r>
+          </w:p>
+          <w:p>
+            <w:pPr>
+              <w:pStyle w:val="Prrafodelista"/>
               <w:numPr>
                 <w:ilvl w:val="0"/>
-                <w:numId w:val="2"/>
+                <w:numId w:val="5"/>
               </w:numPr>
               <w:pBdr>
                 <w:left w:val="none" w:sz="0" w:space="7" w:color="auto"/>
@@ -1593,32 +1491,25 @@
               <w:rPr>
                 <w:rFonts w:ascii="Century Gothic" w:eastAsia="Century Gothic" w:hAnsi="Century Gothic" w:cs="Century Gothic"/>
               </w:rPr>
-              <w:t>GitHub</w:t>
-            </w:r>
-          </w:p>
-          <w:p>
-            <w:pPr>
+              <w:t>Windows</w:t>
+            </w:r>
+          </w:p>
+          <w:p>
+            <w:pPr>
+              <w:pStyle w:val="Prrafodelista"/>
               <w:numPr>
                 <w:ilvl w:val="0"/>
-                <w:numId w:val="2"/>
+                <w:numId w:val="5"/>
               </w:numPr>
               <w:pBdr>
                 <w:left w:val="none" w:sz="0" w:space="7" w:color="auto"/>
               </w:pBdr>
             </w:pPr>
-            <w:proofErr w:type="spellStart"/>
             <w:r>
               <w:rPr>
                 <w:rFonts w:ascii="Century Gothic" w:eastAsia="Century Gothic" w:hAnsi="Century Gothic" w:cs="Century Gothic"/>
               </w:rPr>
-              <w:t>Sitemas</w:t>
-            </w:r>
-            <w:proofErr w:type="spellEnd"/>
-            <w:r>
-              <w:rPr>
-                <w:rFonts w:ascii="Century Gothic" w:eastAsia="Century Gothic" w:hAnsi="Century Gothic" w:cs="Century Gothic"/>
-              </w:rPr>
-              <w:t xml:space="preserve"> OP: Windows y Linux</w:t>
+              <w:t>Linux</w:t>
             </w:r>
           </w:p>
           <w:p>
@@ -2136,6 +2027,232 @@
       </w:rPr>
     </w:lvl>
   </w:abstractNum>
+  <w:abstractNum w:abstractNumId="3" w15:restartNumberingAfterBreak="0">
+    <w:nsid w:val="39F47F53"/>
+    <w:multiLevelType w:val="hybridMultilevel"/>
+    <w:tmpl w:val="1F00A000"/>
+    <w:lvl w:ilvl="0" w:tplc="2C0A0001">
+      <w:start w:val="1"/>
+      <w:numFmt w:val="bullet"/>
+      <w:lvlText w:val=""/>
+      <w:lvlJc w:val="left"/>
+      <w:pPr>
+        <w:ind w:left="720" w:hanging="360"/>
+      </w:pPr>
+      <w:rPr>
+        <w:rFonts w:ascii="Symbol" w:hAnsi="Symbol" w:hint="default"/>
+      </w:rPr>
+    </w:lvl>
+    <w:lvl w:ilvl="1" w:tplc="2C0A0003" w:tentative="1">
+      <w:start w:val="1"/>
+      <w:numFmt w:val="bullet"/>
+      <w:lvlText w:val="o"/>
+      <w:lvlJc w:val="left"/>
+      <w:pPr>
+        <w:ind w:left="1440" w:hanging="360"/>
+      </w:pPr>
+      <w:rPr>
+        <w:rFonts w:ascii="Courier New" w:hAnsi="Courier New" w:cs="Courier New" w:hint="default"/>
+      </w:rPr>
+    </w:lvl>
+    <w:lvl w:ilvl="2" w:tplc="2C0A0005" w:tentative="1">
+      <w:start w:val="1"/>
+      <w:numFmt w:val="bullet"/>
+      <w:lvlText w:val=""/>
+      <w:lvlJc w:val="left"/>
+      <w:pPr>
+        <w:ind w:left="2160" w:hanging="360"/>
+      </w:pPr>
+      <w:rPr>
+        <w:rFonts w:ascii="Wingdings" w:hAnsi="Wingdings" w:hint="default"/>
+      </w:rPr>
+    </w:lvl>
+    <w:lvl w:ilvl="3" w:tplc="2C0A0001" w:tentative="1">
+      <w:start w:val="1"/>
+      <w:numFmt w:val="bullet"/>
+      <w:lvlText w:val=""/>
+      <w:lvlJc w:val="left"/>
+      <w:pPr>
+        <w:ind w:left="2880" w:hanging="360"/>
+      </w:pPr>
+      <w:rPr>
+        <w:rFonts w:ascii="Symbol" w:hAnsi="Symbol" w:hint="default"/>
+      </w:rPr>
+    </w:lvl>
+    <w:lvl w:ilvl="4" w:tplc="2C0A0003" w:tentative="1">
+      <w:start w:val="1"/>
+      <w:numFmt w:val="bullet"/>
+      <w:lvlText w:val="o"/>
+      <w:lvlJc w:val="left"/>
+      <w:pPr>
+        <w:ind w:left="3600" w:hanging="360"/>
+      </w:pPr>
+      <w:rPr>
+        <w:rFonts w:ascii="Courier New" w:hAnsi="Courier New" w:cs="Courier New" w:hint="default"/>
+      </w:rPr>
+    </w:lvl>
+    <w:lvl w:ilvl="5" w:tplc="2C0A0005" w:tentative="1">
+      <w:start w:val="1"/>
+      <w:numFmt w:val="bullet"/>
+      <w:lvlText w:val=""/>
+      <w:lvlJc w:val="left"/>
+      <w:pPr>
+        <w:ind w:left="4320" w:hanging="360"/>
+      </w:pPr>
+      <w:rPr>
+        <w:rFonts w:ascii="Wingdings" w:hAnsi="Wingdings" w:hint="default"/>
+      </w:rPr>
+    </w:lvl>
+    <w:lvl w:ilvl="6" w:tplc="2C0A0001" w:tentative="1">
+      <w:start w:val="1"/>
+      <w:numFmt w:val="bullet"/>
+      <w:lvlText w:val=""/>
+      <w:lvlJc w:val="left"/>
+      <w:pPr>
+        <w:ind w:left="5040" w:hanging="360"/>
+      </w:pPr>
+      <w:rPr>
+        <w:rFonts w:ascii="Symbol" w:hAnsi="Symbol" w:hint="default"/>
+      </w:rPr>
+    </w:lvl>
+    <w:lvl w:ilvl="7" w:tplc="2C0A0003" w:tentative="1">
+      <w:start w:val="1"/>
+      <w:numFmt w:val="bullet"/>
+      <w:lvlText w:val="o"/>
+      <w:lvlJc w:val="left"/>
+      <w:pPr>
+        <w:ind w:left="5760" w:hanging="360"/>
+      </w:pPr>
+      <w:rPr>
+        <w:rFonts w:ascii="Courier New" w:hAnsi="Courier New" w:cs="Courier New" w:hint="default"/>
+      </w:rPr>
+    </w:lvl>
+    <w:lvl w:ilvl="8" w:tplc="2C0A0005" w:tentative="1">
+      <w:start w:val="1"/>
+      <w:numFmt w:val="bullet"/>
+      <w:lvlText w:val=""/>
+      <w:lvlJc w:val="left"/>
+      <w:pPr>
+        <w:ind w:left="6480" w:hanging="360"/>
+      </w:pPr>
+      <w:rPr>
+        <w:rFonts w:ascii="Wingdings" w:hAnsi="Wingdings" w:hint="default"/>
+      </w:rPr>
+    </w:lvl>
+  </w:abstractNum>
+  <w:abstractNum w:abstractNumId="4" w15:restartNumberingAfterBreak="0">
+    <w:nsid w:val="7D30759B"/>
+    <w:multiLevelType w:val="hybridMultilevel"/>
+    <w:tmpl w:val="3640BA88"/>
+    <w:lvl w:ilvl="0" w:tplc="2C0A0001">
+      <w:start w:val="1"/>
+      <w:numFmt w:val="bullet"/>
+      <w:lvlText w:val=""/>
+      <w:lvlJc w:val="left"/>
+      <w:pPr>
+        <w:ind w:left="720" w:hanging="360"/>
+      </w:pPr>
+      <w:rPr>
+        <w:rFonts w:ascii="Symbol" w:hAnsi="Symbol" w:hint="default"/>
+      </w:rPr>
+    </w:lvl>
+    <w:lvl w:ilvl="1" w:tplc="2C0A0003" w:tentative="1">
+      <w:start w:val="1"/>
+      <w:numFmt w:val="bullet"/>
+      <w:lvlText w:val="o"/>
+      <w:lvlJc w:val="left"/>
+      <w:pPr>
+        <w:ind w:left="1440" w:hanging="360"/>
+      </w:pPr>
+      <w:rPr>
+        <w:rFonts w:ascii="Courier New" w:hAnsi="Courier New" w:cs="Courier New" w:hint="default"/>
+      </w:rPr>
+    </w:lvl>
+    <w:lvl w:ilvl="2" w:tplc="2C0A0005" w:tentative="1">
+      <w:start w:val="1"/>
+      <w:numFmt w:val="bullet"/>
+      <w:lvlText w:val=""/>
+      <w:lvlJc w:val="left"/>
+      <w:pPr>
+        <w:ind w:left="2160" w:hanging="360"/>
+      </w:pPr>
+      <w:rPr>
+        <w:rFonts w:ascii="Wingdings" w:hAnsi="Wingdings" w:hint="default"/>
+      </w:rPr>
+    </w:lvl>
+    <w:lvl w:ilvl="3" w:tplc="2C0A0001" w:tentative="1">
+      <w:start w:val="1"/>
+      <w:numFmt w:val="bullet"/>
+      <w:lvlText w:val=""/>
+      <w:lvlJc w:val="left"/>
+      <w:pPr>
+        <w:ind w:left="2880" w:hanging="360"/>
+      </w:pPr>
+      <w:rPr>
+        <w:rFonts w:ascii="Symbol" w:hAnsi="Symbol" w:hint="default"/>
+      </w:rPr>
+    </w:lvl>
+    <w:lvl w:ilvl="4" w:tplc="2C0A0003" w:tentative="1">
+      <w:start w:val="1"/>
+      <w:numFmt w:val="bullet"/>
+      <w:lvlText w:val="o"/>
+      <w:lvlJc w:val="left"/>
+      <w:pPr>
+        <w:ind w:left="3600" w:hanging="360"/>
+      </w:pPr>
+      <w:rPr>
+        <w:rFonts w:ascii="Courier New" w:hAnsi="Courier New" w:cs="Courier New" w:hint="default"/>
+      </w:rPr>
+    </w:lvl>
+    <w:lvl w:ilvl="5" w:tplc="2C0A0005" w:tentative="1">
+      <w:start w:val="1"/>
+      <w:numFmt w:val="bullet"/>
+      <w:lvlText w:val=""/>
+      <w:lvlJc w:val="left"/>
+      <w:pPr>
+        <w:ind w:left="4320" w:hanging="360"/>
+      </w:pPr>
+      <w:rPr>
+        <w:rFonts w:ascii="Wingdings" w:hAnsi="Wingdings" w:hint="default"/>
+      </w:rPr>
+    </w:lvl>
+    <w:lvl w:ilvl="6" w:tplc="2C0A0001" w:tentative="1">
+      <w:start w:val="1"/>
+      <w:numFmt w:val="bullet"/>
+      <w:lvlText w:val=""/>
+      <w:lvlJc w:val="left"/>
+      <w:pPr>
+        <w:ind w:left="5040" w:hanging="360"/>
+      </w:pPr>
+      <w:rPr>
+        <w:rFonts w:ascii="Symbol" w:hAnsi="Symbol" w:hint="default"/>
+      </w:rPr>
+    </w:lvl>
+    <w:lvl w:ilvl="7" w:tplc="2C0A0003" w:tentative="1">
+      <w:start w:val="1"/>
+      <w:numFmt w:val="bullet"/>
+      <w:lvlText w:val="o"/>
+      <w:lvlJc w:val="left"/>
+      <w:pPr>
+        <w:ind w:left="5760" w:hanging="360"/>
+      </w:pPr>
+      <w:rPr>
+        <w:rFonts w:ascii="Courier New" w:hAnsi="Courier New" w:cs="Courier New" w:hint="default"/>
+      </w:rPr>
+    </w:lvl>
+    <w:lvl w:ilvl="8" w:tplc="2C0A0005" w:tentative="1">
+      <w:start w:val="1"/>
+      <w:numFmt w:val="bullet"/>
+      <w:lvlText w:val=""/>
+      <w:lvlJc w:val="left"/>
+      <w:pPr>
+        <w:ind w:left="6480" w:hanging="360"/>
+      </w:pPr>
+      <w:rPr>
+        <w:rFonts w:ascii="Wingdings" w:hAnsi="Wingdings" w:hint="default"/>
+      </w:rPr>
+    </w:lvl>
+  </w:abstractNum>
   <w:num w:numId="1">
     <w:abstractNumId w:val="0"/>
   </w:num>
@@ -2144,6 +2261,12 @@
   </w:num>
   <w:num w:numId="3">
     <w:abstractNumId w:val="2"/>
+  </w:num>
+  <w:num w:numId="4">
+    <w:abstractNumId w:val="3"/>
+  </w:num>
+  <w:num w:numId="5">
+    <w:abstractNumId w:val="4"/>
   </w:num>
 </w:numbering>
 </file>

</xml_diff>